<commit_message>
Dokisval nem sokat haladtam ,Kód refaktor, GraphExtension megcsinálása logikailag jobb
</commit_message>
<xml_diff>
--- a/Dokumentáció.docx
+++ b/Dokumentáció.docx
@@ -3033,10 +3033,7 @@
         <w:t xml:space="preserve"> </w:t>
       </w:r>
       <w:r>
-        <w:t>benne</w:t>
-      </w:r>
-      <w:r>
-        <w:t xml:space="preserve"> a </w:t>
+        <w:t xml:space="preserve">benne a </w:t>
       </w:r>
       <w:r>
         <w:t>tudásomat.</w:t>
@@ -3699,10 +3696,7 @@
         <w:t xml:space="preserve"> </w:t>
       </w:r>
       <w:r>
-        <w:t>, így</w:t>
-      </w:r>
-      <w:r>
-        <w:t xml:space="preserve"> telepítésre nincsen szükség.</w:t>
+        <w:t>, így telepítésre nincsen szükség.</w:t>
       </w:r>
     </w:p>
     <w:p>
@@ -4279,27 +4273,14 @@
       <w:pPr>
         <w:pStyle w:val="Kpalrs"/>
       </w:pPr>
-      <w:r>
-        <w:fldChar w:fldCharType="begin"/>
-      </w:r>
-      <w:r>
-        <w:instrText xml:space="preserve"> SEQ ábra \* ARABIC </w:instrText>
-      </w:r>
-      <w:r>
-        <w:fldChar w:fldCharType="separate"/>
-      </w:r>
-      <w:r>
-        <w:rPr>
-          <w:noProof/>
-        </w:rPr>
-        <w:t>2</w:t>
-      </w:r>
-      <w:r>
-        <w:rPr>
-          <w:noProof/>
-        </w:rPr>
-        <w:fldChar w:fldCharType="end"/>
-      </w:r>
+      <w:fldSimple w:instr=" SEQ ábra \* ARABIC ">
+        <w:r>
+          <w:rPr>
+            <w:noProof/>
+          </w:rPr>
+          <w:t>2</w:t>
+        </w:r>
+      </w:fldSimple>
       <w:r>
         <w:t>. ábra - Vezérlésfolyamgráf</w:t>
       </w:r>
@@ -4361,27 +4342,14 @@
       <w:pPr>
         <w:pStyle w:val="Kpalrs"/>
       </w:pPr>
-      <w:r>
-        <w:fldChar w:fldCharType="begin"/>
-      </w:r>
-      <w:r>
-        <w:instrText xml:space="preserve"> SEQ ábra \* ARABIC </w:instrText>
-      </w:r>
-      <w:r>
-        <w:fldChar w:fldCharType="separate"/>
-      </w:r>
-      <w:r>
-        <w:rPr>
-          <w:noProof/>
-        </w:rPr>
-        <w:t>3</w:t>
-      </w:r>
-      <w:r>
-        <w:rPr>
-          <w:noProof/>
-        </w:rPr>
-        <w:fldChar w:fldCharType="end"/>
-      </w:r>
+      <w:fldSimple w:instr=" SEQ ábra \* ARABIC ">
+        <w:r>
+          <w:rPr>
+            <w:noProof/>
+          </w:rPr>
+          <w:t>3</w:t>
+        </w:r>
+      </w:fldSimple>
       <w:r>
         <w:t>. ábra - Adatfolyamgráf</w:t>
       </w:r>
@@ -5708,6 +5676,9 @@
         <w:jc w:val="center"/>
       </w:pPr>
       <w:r>
+        <w:rPr>
+          <w:noProof/>
+        </w:rPr>
         <w:lastRenderedPageBreak/>
         <w:drawing>
           <wp:inline distT="0" distB="0" distL="0" distR="0" wp14:anchorId="18C657EB" wp14:editId="65B26DF4">
@@ -7419,27 +7390,14 @@
       <w:pPr>
         <w:pStyle w:val="Kpalrs"/>
       </w:pPr>
-      <w:r>
-        <w:fldChar w:fldCharType="begin"/>
-      </w:r>
-      <w:r>
-        <w:instrText xml:space="preserve"> SEQ ábra \* ARABIC </w:instrText>
-      </w:r>
-      <w:r>
-        <w:fldChar w:fldCharType="separate"/>
-      </w:r>
-      <w:r>
-        <w:rPr>
-          <w:noProof/>
-        </w:rPr>
-        <w:t>18</w:t>
-      </w:r>
-      <w:r>
-        <w:rPr>
-          <w:noProof/>
-        </w:rPr>
-        <w:fldChar w:fldCharType="end"/>
-      </w:r>
+      <w:fldSimple w:instr=" SEQ ábra \* ARABIC ">
+        <w:r>
+          <w:rPr>
+            <w:noProof/>
+          </w:rPr>
+          <w:t>18</w:t>
+        </w:r>
+      </w:fldSimple>
       <w:r>
         <w:t>. ábra - Kód elmentése</w:t>
       </w:r>
@@ -7578,27 +7536,14 @@
       <w:pPr>
         <w:pStyle w:val="Kpalrs"/>
       </w:pPr>
-      <w:r>
-        <w:fldChar w:fldCharType="begin"/>
-      </w:r>
-      <w:r>
-        <w:instrText xml:space="preserve"> SEQ ábra \* ARABIC </w:instrText>
-      </w:r>
-      <w:r>
-        <w:fldChar w:fldCharType="separate"/>
-      </w:r>
-      <w:r>
-        <w:rPr>
-          <w:noProof/>
-        </w:rPr>
-        <w:t>19</w:t>
-      </w:r>
-      <w:r>
-        <w:rPr>
-          <w:noProof/>
-        </w:rPr>
-        <w:fldChar w:fldCharType="end"/>
-      </w:r>
+      <w:fldSimple w:instr=" SEQ ábra \* ARABIC ">
+        <w:r>
+          <w:rPr>
+            <w:noProof/>
+          </w:rPr>
+          <w:t>19</w:t>
+        </w:r>
+      </w:fldSimple>
       <w:r>
         <w:t>. ábra - Fájl</w:t>
       </w:r>
@@ -7748,27 +7693,14 @@
       <w:pPr>
         <w:pStyle w:val="Kpalrs"/>
       </w:pPr>
-      <w:r>
-        <w:fldChar w:fldCharType="begin"/>
-      </w:r>
-      <w:r>
-        <w:instrText xml:space="preserve"> SEQ ábra \* ARABIC </w:instrText>
-      </w:r>
-      <w:r>
-        <w:fldChar w:fldCharType="separate"/>
-      </w:r>
-      <w:r>
-        <w:rPr>
-          <w:noProof/>
-        </w:rPr>
-        <w:t>20</w:t>
-      </w:r>
-      <w:r>
-        <w:rPr>
-          <w:noProof/>
-        </w:rPr>
-        <w:fldChar w:fldCharType="end"/>
-      </w:r>
+      <w:fldSimple w:instr=" SEQ ábra \* ARABIC ">
+        <w:r>
+          <w:rPr>
+            <w:noProof/>
+          </w:rPr>
+          <w:t>20</w:t>
+        </w:r>
+      </w:fldSimple>
       <w:r>
         <w:t>. ábra - Fájl oldal</w:t>
       </w:r>
@@ -7902,6 +7834,9 @@
         <w:pStyle w:val="Kpalrs"/>
       </w:pPr>
       <w:r>
+        <w:rPr>
+          <w:noProof/>
+        </w:rPr>
         <w:drawing>
           <wp:inline distT="0" distB="0" distL="0" distR="0" wp14:anchorId="3E7667D1" wp14:editId="5F79950A">
             <wp:extent cx="1676634" cy="2876951"/>
@@ -7943,24 +7878,14 @@
       <w:pPr>
         <w:pStyle w:val="Kpalrs"/>
       </w:pPr>
-      <w:r>
-        <w:fldChar w:fldCharType="begin"/>
-      </w:r>
-      <w:r>
-        <w:instrText xml:space="preserve"> SEQ ábra \* ARABIC </w:instrText>
-      </w:r>
-      <w:r>
-        <w:fldChar w:fldCharType="separate"/>
-      </w:r>
-      <w:r>
-        <w:rPr>
-          <w:noProof/>
-        </w:rPr>
-        <w:t>21</w:t>
-      </w:r>
-      <w:r>
-        <w:fldChar w:fldCharType="end"/>
-      </w:r>
+      <w:fldSimple w:instr=" SEQ ábra \* ARABIC ">
+        <w:r>
+          <w:rPr>
+            <w:noProof/>
+          </w:rPr>
+          <w:t>21</w:t>
+        </w:r>
+      </w:fldSimple>
       <w:r>
         <w:t>. ábra - Navigációs sáv</w:t>
       </w:r>
@@ -7998,6 +7923,9 @@
         <w:jc w:val="center"/>
       </w:pPr>
       <w:r>
+        <w:rPr>
+          <w:noProof/>
+        </w:rPr>
         <w:drawing>
           <wp:inline distT="0" distB="0" distL="0" distR="0" wp14:anchorId="5EDEAB53" wp14:editId="02A99907">
             <wp:extent cx="5400040" cy="2693035"/>
@@ -8039,24 +7967,14 @@
       <w:pPr>
         <w:pStyle w:val="Kpalrs"/>
       </w:pPr>
-      <w:r>
-        <w:fldChar w:fldCharType="begin"/>
-      </w:r>
-      <w:r>
-        <w:instrText xml:space="preserve"> SEQ ábra \* ARABIC </w:instrText>
-      </w:r>
-      <w:r>
-        <w:fldChar w:fldCharType="separate"/>
-      </w:r>
-      <w:r>
-        <w:rPr>
-          <w:noProof/>
-        </w:rPr>
-        <w:t>22</w:t>
-      </w:r>
-      <w:r>
-        <w:fldChar w:fldCharType="end"/>
-      </w:r>
+      <w:fldSimple w:instr=" SEQ ábra \* ARABIC ">
+        <w:r>
+          <w:rPr>
+            <w:noProof/>
+          </w:rPr>
+          <w:t>22</w:t>
+        </w:r>
+      </w:fldSimple>
       <w:r>
         <w:t>. ábra - Sötét téma</w:t>
       </w:r>
@@ -8278,24 +8196,14 @@
       <w:pPr>
         <w:pStyle w:val="Kpalrs"/>
       </w:pPr>
-      <w:r>
-        <w:fldChar w:fldCharType="begin"/>
-      </w:r>
-      <w:r>
-        <w:instrText xml:space="preserve"> SEQ ábra \* ARABIC </w:instrText>
-      </w:r>
-      <w:r>
-        <w:fldChar w:fldCharType="separate"/>
-      </w:r>
-      <w:r>
-        <w:rPr>
-          <w:noProof/>
-        </w:rPr>
-        <w:t>23</w:t>
-      </w:r>
-      <w:r>
-        <w:fldChar w:fldCharType="end"/>
-      </w:r>
+      <w:fldSimple w:instr=" SEQ ábra \* ARABIC ">
+        <w:r>
+          <w:rPr>
+            <w:noProof/>
+          </w:rPr>
+          <w:t>23</w:t>
+        </w:r>
+      </w:fldSimple>
       <w:r>
         <w:t>. ábra - Értesítési panelek</w:t>
       </w:r>
@@ -10253,24 +10161,14 @@
       <w:pPr>
         <w:pStyle w:val="Kpalrs"/>
       </w:pPr>
-      <w:r>
-        <w:fldChar w:fldCharType="begin"/>
-      </w:r>
-      <w:r>
-        <w:instrText xml:space="preserve"> SEQ ábra \* ARABIC </w:instrText>
-      </w:r>
-      <w:r>
-        <w:fldChar w:fldCharType="separate"/>
-      </w:r>
-      <w:r>
-        <w:rPr>
-          <w:noProof/>
-        </w:rPr>
-        <w:t>24</w:t>
-      </w:r>
-      <w:r>
-        <w:fldChar w:fldCharType="end"/>
-      </w:r>
+      <w:fldSimple w:instr=" SEQ ábra \* ARABIC ">
+        <w:r>
+          <w:rPr>
+            <w:noProof/>
+          </w:rPr>
+          <w:t>24</w:t>
+        </w:r>
+      </w:fldSimple>
       <w:r>
         <w:t>. ábra - Program komponens diagramja</w:t>
       </w:r>
@@ -10339,24 +10237,14 @@
       <w:pPr>
         <w:pStyle w:val="Kpalrs"/>
       </w:pPr>
-      <w:r>
-        <w:fldChar w:fldCharType="begin"/>
-      </w:r>
-      <w:r>
-        <w:instrText xml:space="preserve"> SEQ ábra \* ARABIC </w:instrText>
-      </w:r>
-      <w:r>
-        <w:fldChar w:fldCharType="separate"/>
-      </w:r>
-      <w:r>
-        <w:rPr>
-          <w:noProof/>
-        </w:rPr>
-        <w:t>25</w:t>
-      </w:r>
-      <w:r>
-        <w:fldChar w:fldCharType="end"/>
-      </w:r>
+      <w:fldSimple w:instr=" SEQ ábra \* ARABIC ">
+        <w:r>
+          <w:rPr>
+            <w:noProof/>
+          </w:rPr>
+          <w:t>25</w:t>
+        </w:r>
+      </w:fldSimple>
       <w:r>
         <w:t>. ábra - GraphForP4 komponens diagramja</w:t>
       </w:r>
@@ -10533,10 +10421,10 @@
           <w:noProof/>
         </w:rPr>
         <w:drawing>
-          <wp:inline distT="0" distB="0" distL="0" distR="0" wp14:anchorId="171E14BE" wp14:editId="7E3548F8">
-            <wp:extent cx="5400040" cy="2628900"/>
+          <wp:inline distT="0" distB="0" distL="0" distR="0" wp14:anchorId="629F7FBE" wp14:editId="33E61C51">
+            <wp:extent cx="5400040" cy="3031490"/>
             <wp:effectExtent l="0" t="0" r="0" b="0"/>
-            <wp:docPr id="31" name="Kép 31"/>
+            <wp:docPr id="9" name="Kép 9"/>
             <wp:cNvGraphicFramePr>
               <a:graphicFrameLocks xmlns:a="http://schemas.openxmlformats.org/drawingml/2006/main" noChangeAspect="1"/>
             </wp:cNvGraphicFramePr>
@@ -10544,7 +10432,7 @@
               <a:graphicData uri="http://schemas.openxmlformats.org/drawingml/2006/picture">
                 <pic:pic xmlns:pic="http://schemas.openxmlformats.org/drawingml/2006/picture">
                   <pic:nvPicPr>
-                    <pic:cNvPr id="31" name="Graph.jpg"/>
+                    <pic:cNvPr id="9" name="Graph.jpg"/>
                     <pic:cNvPicPr/>
                   </pic:nvPicPr>
                   <pic:blipFill>
@@ -10562,7 +10450,7 @@
                   <pic:spPr>
                     <a:xfrm>
                       <a:off x="0" y="0"/>
-                      <a:ext cx="5400040" cy="2628900"/>
+                      <a:ext cx="5400040" cy="3031490"/>
                     </a:xfrm>
                     <a:prstGeom prst="rect">
                       <a:avLst/>
@@ -10579,24 +10467,14 @@
       <w:pPr>
         <w:pStyle w:val="Kpalrs"/>
       </w:pPr>
-      <w:r>
-        <w:fldChar w:fldCharType="begin"/>
-      </w:r>
-      <w:r>
-        <w:instrText xml:space="preserve"> SEQ ábra \* ARABIC </w:instrText>
-      </w:r>
-      <w:r>
-        <w:fldChar w:fldCharType="separate"/>
-      </w:r>
-      <w:r>
-        <w:rPr>
-          <w:noProof/>
-        </w:rPr>
-        <w:t>26</w:t>
-      </w:r>
-      <w:r>
-        <w:fldChar w:fldCharType="end"/>
-      </w:r>
+      <w:fldSimple w:instr=" SEQ ábra \* ARABIC ">
+        <w:r>
+          <w:rPr>
+            <w:noProof/>
+          </w:rPr>
+          <w:t>26</w:t>
+        </w:r>
+      </w:fldSimple>
       <w:r>
         <w:t>. ábra - Gráf felépítése</w:t>
       </w:r>
@@ -11219,6 +11097,7 @@
         <w:docPartUnique/>
       </w:docPartObj>
     </w:sdtPr>
+    <w:sdtEndPr/>
     <w:sdtContent>
       <w:p>
         <w:pPr>
@@ -15643,7 +15522,7 @@
 </file>
 
 <file path=customXml/itemProps1.xml><?xml version="1.0" encoding="utf-8"?>
-<ds:datastoreItem xmlns:ds="http://schemas.openxmlformats.org/officeDocument/2006/customXml" ds:itemID="{087EEDDE-EF46-4695-9202-2CC5D56BFC41}">
+<ds:datastoreItem xmlns:ds="http://schemas.openxmlformats.org/officeDocument/2006/customXml" ds:itemID="{8517A419-1531-4209-B4C4-C049140D6FD4}">
   <ds:schemaRefs>
     <ds:schemaRef ds:uri="http://schemas.openxmlformats.org/officeDocument/2006/bibliography"/>
   </ds:schemaRefs>

</xml_diff>